<commit_message>
Corrijo trigger y validaciones de publicacion
</commit_message>
<xml_diff>
--- a/Estrategia.docx
+++ b/Estrategia.docx
@@ -653,6 +653,46 @@
           <w:shd w:val="clear" w:color="auto" w:fill="FFFFFF"/>
         </w:rPr>
         <w:t>.</w:t>
+      </w:r>
+    </w:p>
+    <w:p>
+      <w:pPr>
+        <w:pStyle w:val="Ttulo1"/>
+      </w:pPr>
+      <w:r>
+        <w:t>Publicaciones</w:t>
+      </w:r>
+    </w:p>
+    <w:p>
+      <w:pPr>
+        <w:rPr>
+          <w:rFonts w:ascii="Arial" w:hAnsi="Arial" w:cs="Arial"/>
+          <w:color w:val="222222"/>
+          <w:sz w:val="20"/>
+          <w:szCs w:val="20"/>
+          <w:shd w:val="clear" w:color="auto" w:fill="FFFFFF"/>
+        </w:rPr>
+      </w:pPr>
+    </w:p>
+    <w:p>
+      <w:pPr>
+        <w:rPr>
+          <w:rFonts w:ascii="Arial" w:hAnsi="Arial" w:cs="Arial"/>
+          <w:color w:val="222222"/>
+          <w:sz w:val="20"/>
+          <w:szCs w:val="20"/>
+          <w:shd w:val="clear" w:color="auto" w:fill="FFFFFF"/>
+        </w:rPr>
+      </w:pPr>
+      <w:r>
+        <w:rPr>
+          <w:rFonts w:ascii="Arial" w:hAnsi="Arial" w:cs="Arial"/>
+          <w:color w:val="222222"/>
+          <w:sz w:val="20"/>
+          <w:szCs w:val="20"/>
+          <w:shd w:val="clear" w:color="auto" w:fill="FFFFFF"/>
+        </w:rPr>
+        <w:t>Al listar las publicaciones, se incluyen las que están finalizadas porque asumimos que el usuario podría querer consultarlas igual. Si no las quisiera ver, el usuario podría filtrarlas por su estado.</w:t>
       </w:r>
     </w:p>
     <w:p>
@@ -1352,7 +1392,7 @@
 </file>
 
 <file path=customXml/itemProps1.xml><?xml version="1.0" encoding="utf-8"?>
-<ds:datastoreItem xmlns:ds="http://schemas.openxmlformats.org/officeDocument/2006/customXml" ds:itemID="{6DC1AE2F-DAD7-4069-81A9-DABB5A908AB5}">
+<ds:datastoreItem xmlns:ds="http://schemas.openxmlformats.org/officeDocument/2006/customXml" ds:itemID="{4E4BF33B-0834-449A-ABD6-E063CB3EA0BB}">
   <ds:schemaRefs>
     <ds:schemaRef ds:uri="http://schemas.openxmlformats.org/officeDocument/2006/bibliography"/>
   </ds:schemaRefs>

</xml_diff>

<commit_message>
agrego los SPs y triggers de emma
</commit_message>
<xml_diff>
--- a/Estrategia.docx
+++ b/Estrategia.docx
@@ -1112,21 +1112,7 @@
                 <w:rStyle w:val="Hipervnculo"/>
                 <w:noProof/>
               </w:rPr>
-              <w:t>rubrosPu</w:t>
-            </w:r>
-            <w:r>
-              <w:rPr>
-                <w:rStyle w:val="Hipervnculo"/>
-                <w:noProof/>
-              </w:rPr>
-              <w:t>b</w:t>
-            </w:r>
-            <w:r>
-              <w:rPr>
-                <w:rStyle w:val="Hipervnculo"/>
-                <w:noProof/>
-              </w:rPr>
-              <w:t>licacion</w:t>
+              <w:t>rubrosPublicacion</w:t>
             </w:r>
             <w:r>
               <w:rPr>
@@ -2704,7 +2690,7 @@
       <w:r>
         <w:rPr>
           <w:noProof/>
-          <w:lang w:eastAsia="es-ES"/>
+          <w:lang w:val="es-AR" w:eastAsia="es-AR"/>
         </w:rPr>
         <w:drawing>
           <wp:inline distT="0" distB="0" distL="0" distR="0">
@@ -2727,7 +2713,7 @@
                     <a:blip r:embed="rId6" cstate="print">
                       <a:extLst>
                         <a:ext uri="{28A0092B-C50C-407E-A947-70E740481C1C}">
-                          <a14:useLocalDpi xmlns:a14="http://schemas.microsoft.com/office/drawing/2010/main" xmlns:wps="http://schemas.microsoft.com/office/word/2010/wordprocessingShape" xmlns:wpi="http://schemas.microsoft.com/office/word/2010/wordprocessingInk" xmlns:wpg="http://schemas.microsoft.com/office/word/2010/wordprocessingGroup" xmlns:w14="http://schemas.microsoft.com/office/word/2010/wordml" xmlns:w="http://schemas.openxmlformats.org/wordprocessingml/2006/main" xmlns:w10="urn:schemas-microsoft-com:office:word" xmlns:wp14="http://schemas.microsoft.com/office/word/2010/wordprocessingDrawing" xmlns:v="urn:schemas-microsoft-com:vml" xmlns:o="urn:schemas-microsoft-com:office:office" xmlns:mc="http://schemas.openxmlformats.org/markup-compatibility/2006" xmlns:wpc="http://schemas.microsoft.com/office/word/2010/wordprocessingCanvas" xmlns="" val="0"/>
+                          <a14:useLocalDpi xmlns="" xmlns:wpc="http://schemas.microsoft.com/office/word/2010/wordprocessingCanvas" xmlns:mc="http://schemas.openxmlformats.org/markup-compatibility/2006" xmlns:o="urn:schemas-microsoft-com:office:office" xmlns:v="urn:schemas-microsoft-com:vml" xmlns:wp14="http://schemas.microsoft.com/office/word/2010/wordprocessingDrawing" xmlns:w10="urn:schemas-microsoft-com:office:word" xmlns:w="http://schemas.openxmlformats.org/wordprocessingml/2006/main" xmlns:w14="http://schemas.microsoft.com/office/word/2010/wordml" xmlns:wpg="http://schemas.microsoft.com/office/word/2010/wordprocessingGroup" xmlns:wpi="http://schemas.microsoft.com/office/word/2010/wordprocessingInk" xmlns:wps="http://schemas.microsoft.com/office/word/2010/wordprocessingShape" xmlns:a14="http://schemas.microsoft.com/office/drawing/2010/main" val="0"/>
                         </a:ext>
                       </a:extLst>
                     </a:blip>
@@ -8379,7 +8365,13 @@
         <w:t xml:space="preserve"> </w:t>
       </w:r>
       <w:r>
-        <w:t>Campo Identificador de una pregunta.</w:t>
+        <w:t>Campo Identificador de una pregunta</w:t>
+      </w:r>
+      <w:r>
+        <w:t>, auto incrementable</w:t>
+      </w:r>
+      <w:r>
+        <w:t>.</w:t>
       </w:r>
     </w:p>
     <w:p>
@@ -8495,6 +8487,7 @@
         </w:numPr>
       </w:pPr>
       <w:r>
+        <w:lastRenderedPageBreak/>
         <w:t xml:space="preserve">Tipo de Datos: </w:t>
       </w:r>
       <w:r>
@@ -8519,7 +8512,6 @@
       </w:pPr>
       <w:proofErr w:type="spellStart"/>
       <w:r>
-        <w:lastRenderedPageBreak/>
         <w:t>FechaPregunta</w:t>
       </w:r>
       <w:proofErr w:type="spellEnd"/>
@@ -11824,6 +11816,62 @@
         <w:t>Descripción:</w:t>
       </w:r>
     </w:p>
+    <w:p>
+      <w:pPr>
+        <w:pStyle w:val="Ttulo3"/>
+      </w:pPr>
+      <w:r>
+        <w:tab/>
+      </w:r>
+      <w:proofErr w:type="spellStart"/>
+      <w:r>
+        <w:t>NuevaCompra</w:t>
+      </w:r>
+      <w:proofErr w:type="spellEnd"/>
+    </w:p>
+    <w:p>
+      <w:pPr>
+        <w:pStyle w:val="Prrafodelista"/>
+        <w:numPr>
+          <w:ilvl w:val="0"/>
+          <w:numId w:val="3"/>
+        </w:numPr>
+      </w:pPr>
+      <w:r>
+        <w:t>Descripción:</w:t>
+      </w:r>
+    </w:p>
+    <w:p>
+      <w:pPr>
+        <w:pStyle w:val="Ttulo3"/>
+      </w:pPr>
+      <w:r>
+        <w:tab/>
+      </w:r>
+      <w:proofErr w:type="spellStart"/>
+      <w:r>
+        <w:t>NuevaOferta</w:t>
+      </w:r>
+      <w:proofErr w:type="spellEnd"/>
+    </w:p>
+    <w:p>
+      <w:pPr>
+        <w:pStyle w:val="Prrafodelista"/>
+        <w:numPr>
+          <w:ilvl w:val="0"/>
+          <w:numId w:val="3"/>
+        </w:numPr>
+      </w:pPr>
+      <w:r>
+        <w:t>Descripción:</w:t>
+      </w:r>
+    </w:p>
+    <w:p>
+      <w:pPr>
+        <w:pStyle w:val="Prrafodelista"/>
+        <w:ind w:left="1068"/>
+      </w:pPr>
+    </w:p>
     <w:p/>
     <w:p>
       <w:pPr>
@@ -12067,6 +12115,7 @@
         <w:ind w:left="1701" w:hanging="283"/>
       </w:pPr>
       <w:r>
+        <w:lastRenderedPageBreak/>
         <w:t xml:space="preserve">  Se </w:t>
       </w:r>
       <w:proofErr w:type="spellStart"/>
@@ -12082,6 +12131,81 @@
         <w:t>tipoVisualizacionPorUsuario</w:t>
       </w:r>
       <w:proofErr w:type="spellEnd"/>
+    </w:p>
+    <w:p>
+      <w:pPr>
+        <w:pStyle w:val="Ttulo3"/>
+        <w:ind w:left="709"/>
+      </w:pPr>
+      <w:proofErr w:type="spellStart"/>
+      <w:r>
+        <w:t>Trigercompras</w:t>
+      </w:r>
+      <w:proofErr w:type="spellEnd"/>
+    </w:p>
+    <w:p>
+      <w:pPr>
+        <w:pStyle w:val="Prrafodelista"/>
+        <w:numPr>
+          <w:ilvl w:val="0"/>
+          <w:numId w:val="3"/>
+        </w:numPr>
+      </w:pPr>
+      <w:r>
+        <w:t>Tabla: compras</w:t>
+      </w:r>
+    </w:p>
+    <w:p>
+      <w:pPr>
+        <w:pStyle w:val="Prrafodelista"/>
+        <w:numPr>
+          <w:ilvl w:val="0"/>
+          <w:numId w:val="3"/>
+        </w:numPr>
+        <w:rPr>
+          <w:lang w:val="en-US"/>
+        </w:rPr>
+      </w:pPr>
+      <w:proofErr w:type="spellStart"/>
+      <w:r>
+        <w:rPr>
+          <w:lang w:val="en-US"/>
+        </w:rPr>
+        <w:t>Tipo</w:t>
+      </w:r>
+      <w:proofErr w:type="spellEnd"/>
+      <w:r>
+        <w:rPr>
+          <w:lang w:val="en-US"/>
+        </w:rPr>
+        <w:t xml:space="preserve"> de Trigger: AFTER INSERT,</w:t>
+      </w:r>
+    </w:p>
+    <w:p>
+      <w:pPr>
+        <w:pStyle w:val="Prrafodelista"/>
+        <w:numPr>
+          <w:ilvl w:val="0"/>
+          <w:numId w:val="3"/>
+        </w:numPr>
+        <w:rPr>
+          <w:lang w:val="en-US"/>
+        </w:rPr>
+      </w:pPr>
+      <w:proofErr w:type="spellStart"/>
+      <w:r>
+        <w:rPr>
+          <w:lang w:val="en-US"/>
+        </w:rPr>
+        <w:t>Descripción</w:t>
+      </w:r>
+      <w:proofErr w:type="spellEnd"/>
+      <w:r>
+        <w:rPr>
+          <w:lang w:val="en-US"/>
+        </w:rPr>
+        <w:t>:</w:t>
+      </w:r>
     </w:p>
     <w:p/>
     <w:p>
@@ -12095,7 +12219,6 @@
         <w:rPr>
           <w:noProof/>
         </w:rPr>
-        <w:lastRenderedPageBreak/>
         <w:tab/>
       </w:r>
       <w:bookmarkStart w:id="38" w:name="_Toc390771762"/>
@@ -12908,6 +13031,119 @@
       <w:lvlJc w:val="left"/>
       <w:pPr>
         <w:ind w:left="6828" w:hanging="360"/>
+      </w:pPr>
+      <w:rPr>
+        <w:rFonts w:ascii="Wingdings" w:hAnsi="Wingdings" w:hint="default"/>
+      </w:rPr>
+    </w:lvl>
+  </w:abstractNum>
+  <w:abstractNum w:abstractNumId="4">
+    <w:nsid w:val="78AD66C8"/>
+    <w:multiLevelType w:val="hybridMultilevel"/>
+    <w:tmpl w:val="B5BA4094"/>
+    <w:lvl w:ilvl="0" w:tplc="2C0A0001">
+      <w:start w:val="1"/>
+      <w:numFmt w:val="bullet"/>
+      <w:lvlText w:val=""/>
+      <w:lvlJc w:val="left"/>
+      <w:pPr>
+        <w:ind w:left="1428" w:hanging="360"/>
+      </w:pPr>
+      <w:rPr>
+        <w:rFonts w:ascii="Symbol" w:hAnsi="Symbol" w:hint="default"/>
+      </w:rPr>
+    </w:lvl>
+    <w:lvl w:ilvl="1" w:tplc="2C0A0003" w:tentative="1">
+      <w:start w:val="1"/>
+      <w:numFmt w:val="bullet"/>
+      <w:lvlText w:val="o"/>
+      <w:lvlJc w:val="left"/>
+      <w:pPr>
+        <w:ind w:left="2148" w:hanging="360"/>
+      </w:pPr>
+      <w:rPr>
+        <w:rFonts w:ascii="Courier New" w:hAnsi="Courier New" w:cs="Courier New" w:hint="default"/>
+      </w:rPr>
+    </w:lvl>
+    <w:lvl w:ilvl="2" w:tplc="2C0A0005" w:tentative="1">
+      <w:start w:val="1"/>
+      <w:numFmt w:val="bullet"/>
+      <w:lvlText w:val=""/>
+      <w:lvlJc w:val="left"/>
+      <w:pPr>
+        <w:ind w:left="2868" w:hanging="360"/>
+      </w:pPr>
+      <w:rPr>
+        <w:rFonts w:ascii="Wingdings" w:hAnsi="Wingdings" w:hint="default"/>
+      </w:rPr>
+    </w:lvl>
+    <w:lvl w:ilvl="3" w:tplc="2C0A0001" w:tentative="1">
+      <w:start w:val="1"/>
+      <w:numFmt w:val="bullet"/>
+      <w:lvlText w:val=""/>
+      <w:lvlJc w:val="left"/>
+      <w:pPr>
+        <w:ind w:left="3588" w:hanging="360"/>
+      </w:pPr>
+      <w:rPr>
+        <w:rFonts w:ascii="Symbol" w:hAnsi="Symbol" w:hint="default"/>
+      </w:rPr>
+    </w:lvl>
+    <w:lvl w:ilvl="4" w:tplc="2C0A0003" w:tentative="1">
+      <w:start w:val="1"/>
+      <w:numFmt w:val="bullet"/>
+      <w:lvlText w:val="o"/>
+      <w:lvlJc w:val="left"/>
+      <w:pPr>
+        <w:ind w:left="4308" w:hanging="360"/>
+      </w:pPr>
+      <w:rPr>
+        <w:rFonts w:ascii="Courier New" w:hAnsi="Courier New" w:cs="Courier New" w:hint="default"/>
+      </w:rPr>
+    </w:lvl>
+    <w:lvl w:ilvl="5" w:tplc="2C0A0005" w:tentative="1">
+      <w:start w:val="1"/>
+      <w:numFmt w:val="bullet"/>
+      <w:lvlText w:val=""/>
+      <w:lvlJc w:val="left"/>
+      <w:pPr>
+        <w:ind w:left="5028" w:hanging="360"/>
+      </w:pPr>
+      <w:rPr>
+        <w:rFonts w:ascii="Wingdings" w:hAnsi="Wingdings" w:hint="default"/>
+      </w:rPr>
+    </w:lvl>
+    <w:lvl w:ilvl="6" w:tplc="2C0A0001" w:tentative="1">
+      <w:start w:val="1"/>
+      <w:numFmt w:val="bullet"/>
+      <w:lvlText w:val=""/>
+      <w:lvlJc w:val="left"/>
+      <w:pPr>
+        <w:ind w:left="5748" w:hanging="360"/>
+      </w:pPr>
+      <w:rPr>
+        <w:rFonts w:ascii="Symbol" w:hAnsi="Symbol" w:hint="default"/>
+      </w:rPr>
+    </w:lvl>
+    <w:lvl w:ilvl="7" w:tplc="2C0A0003" w:tentative="1">
+      <w:start w:val="1"/>
+      <w:numFmt w:val="bullet"/>
+      <w:lvlText w:val="o"/>
+      <w:lvlJc w:val="left"/>
+      <w:pPr>
+        <w:ind w:left="6468" w:hanging="360"/>
+      </w:pPr>
+      <w:rPr>
+        <w:rFonts w:ascii="Courier New" w:hAnsi="Courier New" w:cs="Courier New" w:hint="default"/>
+      </w:rPr>
+    </w:lvl>
+    <w:lvl w:ilvl="8" w:tplc="2C0A0005" w:tentative="1">
+      <w:start w:val="1"/>
+      <w:numFmt w:val="bullet"/>
+      <w:lvlText w:val=""/>
+      <w:lvlJc w:val="left"/>
+      <w:pPr>
+        <w:ind w:left="7188" w:hanging="360"/>
       </w:pPr>
       <w:rPr>
         <w:rFonts w:ascii="Wingdings" w:hAnsi="Wingdings" w:hint="default"/>
@@ -12925,6 +13161,9 @@
   </w:num>
   <w:num w:numId="4">
     <w:abstractNumId w:val="1"/>
+  </w:num>
+  <w:num w:numId="5">
+    <w:abstractNumId w:val="4"/>
   </w:num>
 </w:numbering>
 </file>
@@ -13919,7 +14158,7 @@
 </file>
 
 <file path=customXml/itemProps1.xml><?xml version="1.0" encoding="utf-8"?>
-<ds:datastoreItem xmlns:ds="http://schemas.openxmlformats.org/officeDocument/2006/customXml" ds:itemID="{D1D3A43C-7697-4D2D-8B7D-F98B5DC31D60}">
+<ds:datastoreItem xmlns:ds="http://schemas.openxmlformats.org/officeDocument/2006/customXml" ds:itemID="{FD0EBDF0-844B-4938-994D-BF2412DDEC9E}">
   <ds:schemaRefs>
     <ds:schemaRef ds:uri="http://schemas.openxmlformats.org/officeDocument/2006/bibliography"/>
   </ds:schemaRefs>

</xml_diff>

<commit_message>
Subo gestion de preguntas funcionando
</commit_message>
<xml_diff>
--- a/Estrategia.docx
+++ b/Estrategia.docx
@@ -9856,6 +9856,44 @@
       </w:pPr>
       <w:proofErr w:type="spellStart"/>
       <w:r>
+        <w:t>EsCompra</w:t>
+      </w:r>
+      <w:proofErr w:type="spellEnd"/>
+    </w:p>
+    <w:p>
+      <w:pPr>
+        <w:pStyle w:val="Prrafodelista"/>
+        <w:numPr>
+          <w:ilvl w:val="3"/>
+          <w:numId w:val="1"/>
+        </w:numPr>
+      </w:pPr>
+      <w:r>
+        <w:t>Descripción: Indica si el ítem corresponde al costo fijo por publicar o si es una compra de un articulo.</w:t>
+      </w:r>
+    </w:p>
+    <w:p>
+      <w:pPr>
+        <w:pStyle w:val="Prrafodelista"/>
+        <w:numPr>
+          <w:ilvl w:val="3"/>
+          <w:numId w:val="1"/>
+        </w:numPr>
+      </w:pPr>
+      <w:r>
+        <w:t xml:space="preserve">Tipo de Datos: [bit] </w:t>
+      </w:r>
+    </w:p>
+    <w:p>
+      <w:pPr>
+        <w:pStyle w:val="Prrafodelista"/>
+        <w:numPr>
+          <w:ilvl w:val="2"/>
+          <w:numId w:val="1"/>
+        </w:numPr>
+      </w:pPr>
+      <w:proofErr w:type="spellStart"/>
+      <w:r>
         <w:t>IdFactura</w:t>
       </w:r>
       <w:proofErr w:type="spellEnd"/>
@@ -10499,6 +10537,7 @@
         </w:numPr>
       </w:pPr>
       <w:r>
+        <w:lastRenderedPageBreak/>
         <w:t xml:space="preserve">Relación </w:t>
       </w:r>
       <w:proofErr w:type="spellStart"/>
@@ -10599,7 +10638,6 @@
       </w:pPr>
       <w:proofErr w:type="spellStart"/>
       <w:r>
-        <w:lastRenderedPageBreak/>
         <w:t>FK_itemFactura_usuario</w:t>
       </w:r>
       <w:proofErr w:type="spellEnd"/>
@@ -11498,6 +11536,7 @@
       </w:pPr>
       <w:proofErr w:type="spellStart"/>
       <w:r>
+        <w:lastRenderedPageBreak/>
         <w:t>Cardinalidad</w:t>
       </w:r>
       <w:proofErr w:type="spellEnd"/>
@@ -11591,7 +11630,6 @@
         </w:numPr>
       </w:pPr>
       <w:r>
-        <w:lastRenderedPageBreak/>
         <w:t xml:space="preserve">Relación </w:t>
       </w:r>
       <w:proofErr w:type="spellStart"/>
@@ -11786,6 +11824,9 @@
       <w:r>
         <w:t>Descripción:</w:t>
       </w:r>
+      <w:r>
+        <w:t xml:space="preserve"> Analiza la cantidad de publicaciones gratuitas que tiene el usuario y devuelve Verdadero o Falso si se llego al límite de este tipo de publicaciones.</w:t>
+      </w:r>
     </w:p>
     <w:p>
       <w:pPr>
@@ -11814,6 +11855,9 @@
       </w:pPr>
       <w:r>
         <w:t>Descripción:</w:t>
+      </w:r>
+      <w:r>
+        <w:t xml:space="preserve"> Inserta las publicaciones cargadas en la tabla de publicaciones.</w:t>
       </w:r>
     </w:p>
     <w:p>
@@ -12068,6 +12112,7 @@
         </w:numPr>
       </w:pPr>
       <w:r>
+        <w:lastRenderedPageBreak/>
         <w:t xml:space="preserve">Se actualiza el contador de publicaciones para el tipo de visibilidad, en la tabla </w:t>
       </w:r>
       <w:proofErr w:type="spellStart"/>
@@ -12115,7 +12160,6 @@
         <w:ind w:left="1701" w:hanging="283"/>
       </w:pPr>
       <w:r>
-        <w:lastRenderedPageBreak/>
         <w:t xml:space="preserve">  Se </w:t>
       </w:r>
       <w:proofErr w:type="spellStart"/>
@@ -12178,7 +12222,7 @@
         <w:rPr>
           <w:lang w:val="en-US"/>
         </w:rPr>
-        <w:t xml:space="preserve"> de Trigger: AFTER INSERT,</w:t>
+        <w:t xml:space="preserve"> de Trigger: AFTER INSERT</w:t>
       </w:r>
     </w:p>
     <w:p>
@@ -12207,7 +12251,6 @@
         <w:t>:</w:t>
       </w:r>
     </w:p>
-    <w:p/>
     <w:p>
       <w:pPr>
         <w:pStyle w:val="Ttulo3"/>
@@ -12234,6 +12277,70 @@
     </w:p>
     <w:p>
       <w:pPr>
+        <w:pStyle w:val="Prrafodelista"/>
+        <w:numPr>
+          <w:ilvl w:val="0"/>
+          <w:numId w:val="3"/>
+        </w:numPr>
+      </w:pPr>
+      <w:r>
+        <w:t>Tabla: rol</w:t>
+      </w:r>
+    </w:p>
+    <w:p>
+      <w:pPr>
+        <w:pStyle w:val="Prrafodelista"/>
+        <w:numPr>
+          <w:ilvl w:val="0"/>
+          <w:numId w:val="3"/>
+        </w:numPr>
+        <w:rPr>
+          <w:lang w:val="en-US"/>
+        </w:rPr>
+      </w:pPr>
+      <w:proofErr w:type="spellStart"/>
+      <w:r>
+        <w:rPr>
+          <w:lang w:val="en-US"/>
+        </w:rPr>
+        <w:t>Tipo</w:t>
+      </w:r>
+      <w:proofErr w:type="spellEnd"/>
+      <w:r>
+        <w:rPr>
+          <w:lang w:val="en-US"/>
+        </w:rPr>
+        <w:t xml:space="preserve"> de Trigger: FOR UPDATE</w:t>
+      </w:r>
+    </w:p>
+    <w:p>
+      <w:pPr>
+        <w:pStyle w:val="Prrafodelista"/>
+        <w:numPr>
+          <w:ilvl w:val="0"/>
+          <w:numId w:val="3"/>
+        </w:numPr>
+        <w:rPr>
+          <w:lang w:val="en-US"/>
+        </w:rPr>
+      </w:pPr>
+      <w:proofErr w:type="spellStart"/>
+      <w:r>
+        <w:rPr>
+          <w:lang w:val="en-US"/>
+        </w:rPr>
+        <w:t>Descripción</w:t>
+      </w:r>
+      <w:proofErr w:type="spellEnd"/>
+      <w:r>
+        <w:rPr>
+          <w:lang w:val="en-US"/>
+        </w:rPr>
+        <w:t>:</w:t>
+      </w:r>
+    </w:p>
+    <w:p>
+      <w:pPr>
         <w:pStyle w:val="Ttulo3"/>
       </w:pPr>
       <w:r>
@@ -12251,6 +12358,70 @@
       </w:r>
       <w:bookmarkEnd w:id="40"/>
     </w:p>
+    <w:p>
+      <w:pPr>
+        <w:pStyle w:val="Prrafodelista"/>
+        <w:numPr>
+          <w:ilvl w:val="0"/>
+          <w:numId w:val="3"/>
+        </w:numPr>
+      </w:pPr>
+      <w:r>
+        <w:t>Tabla: rol</w:t>
+      </w:r>
+    </w:p>
+    <w:p>
+      <w:pPr>
+        <w:pStyle w:val="Prrafodelista"/>
+        <w:numPr>
+          <w:ilvl w:val="0"/>
+          <w:numId w:val="3"/>
+        </w:numPr>
+        <w:rPr>
+          <w:lang w:val="en-US"/>
+        </w:rPr>
+      </w:pPr>
+      <w:proofErr w:type="spellStart"/>
+      <w:r>
+        <w:rPr>
+          <w:lang w:val="en-US"/>
+        </w:rPr>
+        <w:t>Tipo</w:t>
+      </w:r>
+      <w:proofErr w:type="spellEnd"/>
+      <w:r>
+        <w:rPr>
+          <w:lang w:val="en-US"/>
+        </w:rPr>
+        <w:t xml:space="preserve"> de Trigger: INSTEAD OF DELETE</w:t>
+      </w:r>
+    </w:p>
+    <w:p>
+      <w:pPr>
+        <w:pStyle w:val="Prrafodelista"/>
+        <w:numPr>
+          <w:ilvl w:val="0"/>
+          <w:numId w:val="3"/>
+        </w:numPr>
+        <w:rPr>
+          <w:lang w:val="en-US"/>
+        </w:rPr>
+      </w:pPr>
+      <w:proofErr w:type="spellStart"/>
+      <w:r>
+        <w:rPr>
+          <w:lang w:val="en-US"/>
+        </w:rPr>
+        <w:t>Descripción</w:t>
+      </w:r>
+      <w:proofErr w:type="spellEnd"/>
+      <w:r>
+        <w:rPr>
+          <w:lang w:val="en-US"/>
+        </w:rPr>
+        <w:t>:</w:t>
+      </w:r>
+    </w:p>
     <w:p/>
     <w:p>
       <w:pPr>
@@ -12263,6 +12434,126 @@
       <w:bookmarkEnd w:id="41"/>
     </w:p>
     <w:p/>
+    <w:p>
+      <w:pPr>
+        <w:pStyle w:val="Ttulo3"/>
+        <w:ind w:left="709"/>
+        <w:rPr>
+          <w:noProof/>
+        </w:rPr>
+      </w:pPr>
+      <w:r>
+        <w:rPr>
+          <w:noProof/>
+        </w:rPr>
+        <w:t>Califi</w:t>
+      </w:r>
+      <w:r>
+        <w:rPr>
+          <w:noProof/>
+        </w:rPr>
+        <w:t>cacionesPorVendedorPorTrimestre</w:t>
+      </w:r>
+    </w:p>
+    <w:p>
+      <w:pPr>
+        <w:pStyle w:val="Prrafodelista"/>
+        <w:numPr>
+          <w:ilvl w:val="0"/>
+          <w:numId w:val="3"/>
+        </w:numPr>
+      </w:pPr>
+      <w:r>
+        <w:t>Descripción:</w:t>
+      </w:r>
+    </w:p>
+    <w:p>
+      <w:pPr>
+        <w:pStyle w:val="Ttulo3"/>
+        <w:ind w:left="709"/>
+        <w:rPr>
+          <w:noProof/>
+        </w:rPr>
+      </w:pPr>
+      <w:r>
+        <w:rPr>
+          <w:noProof/>
+        </w:rPr>
+        <w:t>ComprasPorCompradorPorTrimestre</w:t>
+      </w:r>
+    </w:p>
+    <w:p>
+      <w:pPr>
+        <w:pStyle w:val="Prrafodelista"/>
+        <w:numPr>
+          <w:ilvl w:val="0"/>
+          <w:numId w:val="3"/>
+        </w:numPr>
+      </w:pPr>
+      <w:r>
+        <w:t>Descripción:</w:t>
+      </w:r>
+    </w:p>
+    <w:p>
+      <w:pPr>
+        <w:pStyle w:val="Ttulo3"/>
+        <w:ind w:left="709"/>
+        <w:rPr>
+          <w:noProof/>
+        </w:rPr>
+      </w:pPr>
+      <w:r>
+        <w:rPr>
+          <w:noProof/>
+        </w:rPr>
+        <w:t>FacturasPorVendedorPorTrimestre</w:t>
+      </w:r>
+    </w:p>
+    <w:p>
+      <w:pPr>
+        <w:pStyle w:val="Prrafodelista"/>
+        <w:numPr>
+          <w:ilvl w:val="0"/>
+          <w:numId w:val="3"/>
+        </w:numPr>
+      </w:pPr>
+      <w:r>
+        <w:t>Descripción:</w:t>
+      </w:r>
+    </w:p>
+    <w:p>
+      <w:pPr>
+        <w:pStyle w:val="Ttulo3"/>
+        <w:ind w:left="709"/>
+        <w:rPr>
+          <w:noProof/>
+        </w:rPr>
+      </w:pPr>
+      <w:r>
+        <w:rPr>
+          <w:noProof/>
+        </w:rPr>
+        <w:t>Publi</w:t>
+      </w:r>
+      <w:r>
+        <w:rPr>
+          <w:noProof/>
+        </w:rPr>
+        <w:t>cacionesPorVendedorPorTrimestre</w:t>
+      </w:r>
+    </w:p>
+    <w:p>
+      <w:pPr>
+        <w:pStyle w:val="Prrafodelista"/>
+        <w:numPr>
+          <w:ilvl w:val="0"/>
+          <w:numId w:val="3"/>
+        </w:numPr>
+      </w:pPr>
+      <w:r>
+        <w:t>Descripción:</w:t>
+      </w:r>
+    </w:p>
     <w:p/>
     <w:p>
       <w:pPr>
@@ -12326,6 +12617,7 @@
           <w:szCs w:val="20"/>
           <w:shd w:val="clear" w:color="auto" w:fill="FFFFFF"/>
         </w:rPr>
+        <w:lastRenderedPageBreak/>
         <w:t>Las publicaciones GRATUITAS se incluyen en la factura, aunque su importe sea $0.00.</w:t>
       </w:r>
     </w:p>
@@ -14158,7 +14450,7 @@
 </file>
 
 <file path=customXml/itemProps1.xml><?xml version="1.0" encoding="utf-8"?>
-<ds:datastoreItem xmlns:ds="http://schemas.openxmlformats.org/officeDocument/2006/customXml" ds:itemID="{FD0EBDF0-844B-4938-994D-BF2412DDEC9E}">
+<ds:datastoreItem xmlns:ds="http://schemas.openxmlformats.org/officeDocument/2006/customXml" ds:itemID="{EDD288DB-B69B-46D5-96F9-7FE094502050}">
   <ds:schemaRefs>
     <ds:schemaRef ds:uri="http://schemas.openxmlformats.org/officeDocument/2006/bibliography"/>
   </ds:schemaRefs>

</xml_diff>